<commit_message>
Fix next steps for removal pathway; remove placeholder language
</commit_message>
<xml_diff>
--- a/docassemble/CLAGuardianship/data/templates/petition_for_removal_of_guardian_next_steps.docx
+++ b/docassemble/CLAGuardianship/data/templates/petition_for_removal_of_guardian_next_steps.docx
@@ -106,10 +106,7 @@
         <w:t>.</w:t>
       </w:r>
       <w:r>
-        <w:t xml:space="preserve"> </w:t>
-      </w:r>
-      <w:r>
-        <w:t>The rest of the pages in this packet are the documents you will file with the court.</w:t>
+        <w:t xml:space="preserve"> The rest of the pages in this packet are the documents you will file with the court.</w:t>
       </w:r>
     </w:p>
     <w:p>
@@ -318,13 +315,13 @@
         <w:pStyle w:val="Heading2"/>
       </w:pPr>
       <w:r>
-        <w:t>To file your [</w:t>
+        <w:t xml:space="preserve">To file your </w:t>
       </w:r>
       <w:r>
         <w:t>petition</w:t>
       </w:r>
       <w:r>
-        <w:t>] right away</w:t>
+        <w:t xml:space="preserve"> right away</w:t>
       </w:r>
     </w:p>
     <w:p>
@@ -581,16 +578,17 @@
         <w:t xml:space="preserve">. </w:t>
       </w:r>
     </w:p>
-    <w:p/>
     <w:p>
       <w:r>
         <w:t>This notice will tell you how to give them a copy, like in person, by mail, or by publishing the notice in a newspaper. It will also give you a deadline for when you need to give them a copy by.</w:t>
       </w:r>
     </w:p>
-    <w:p/>
     <w:p>
       <w:r>
-        <w:t>The Notice will have a page called “Return of Service.” You complete this page after you give copies to everyone and explain how you gave each person a copy. This Return of Service needs to be filed with the Court.</w:t>
+        <w:t xml:space="preserve">The Notice will have a page called “Return of Service.” You complete this page after you give copies to everyone and explain how you gave each person a copy. This Return of </w:t>
+      </w:r>
+      <w:r>
+        <w:t>Service needs to be filed with the Court.</w:t>
       </w:r>
     </w:p>
     <w:p>
@@ -642,7 +640,10 @@
       <w:bookmarkEnd w:id="4"/>
       <w:bookmarkEnd w:id="5"/>
       <w:r>
-        <w:t>The judge can do 2 things:</w:t>
+        <w:t xml:space="preserve">The judge can </w:t>
+      </w:r>
+      <w:r>
+        <w:t>do 2 things:</w:t>
       </w:r>
     </w:p>
     <w:p>
@@ -684,15 +685,83 @@
       <w:r>
         <w:t xml:space="preserve">You should prepare to show the judge why you are ready to be a parent again. </w:t>
       </w:r>
-      <w:bookmarkStart w:id="6" w:name="_Hlk177304962"/>
-      <w:r>
-        <w:t>Learn more</w:t>
-      </w:r>
-      <w:r>
-        <w:t xml:space="preserve"> at (MASS LEGAL HELP on ending a guardianship) or follow the QR Code below.</w:t>
-      </w:r>
-      <w:bookmarkEnd w:id="6"/>
     </w:p>
+    <w:p>
+      <w:pPr>
+        <w:pStyle w:val="Heading2"/>
+        <w:keepNext/>
+      </w:pPr>
+      <w:r>
+        <w:t xml:space="preserve">Learn </w:t>
+      </w:r>
+      <w:proofErr w:type="gramStart"/>
+      <w:r>
+        <w:t>more</w:t>
+      </w:r>
+      <w:proofErr w:type="gramEnd"/>
+    </w:p>
+    <w:p>
+      <w:r>
+        <w:t xml:space="preserve">Learn more about child guardianship at </w:t>
+      </w:r>
+      <w:hyperlink r:id="rId13" w:history="1">
+        <w:r>
+          <w:rPr>
+            <w:rStyle w:val="Hyperlink"/>
+            <w:b/>
+            <w:bCs/>
+          </w:rPr>
+          <w:t>https://www.masslegalhelp.org/children-families-divorce/guardians-other-caregivers/guardianship-minor-overview</w:t>
+        </w:r>
+      </w:hyperlink>
+      <w:r>
+        <w:t xml:space="preserve">  or follow the QR Code below.</w:t>
+      </w:r>
+    </w:p>
+    <w:p/>
+    <w:p>
+      <w:r>
+        <w:rPr>
+          <w:noProof/>
+        </w:rPr>
+        <w:drawing>
+          <wp:inline distT="0" distB="0" distL="0" distR="0" wp14:anchorId="5A7B4CBA" wp14:editId="473B61B3">
+            <wp:extent cx="861060" cy="852347"/>
+            <wp:effectExtent l="0" t="0" r="0" b="5080"/>
+            <wp:docPr id="606395566" name="Picture 1" descr="A qr code with a black and white background&#10;&#10;Description automatically generated"/>
+            <wp:cNvGraphicFramePr>
+              <a:graphicFrameLocks xmlns:a="http://schemas.openxmlformats.org/drawingml/2006/main" noChangeAspect="1"/>
+            </wp:cNvGraphicFramePr>
+            <a:graphic xmlns:a="http://schemas.openxmlformats.org/drawingml/2006/main">
+              <a:graphicData uri="http://schemas.openxmlformats.org/drawingml/2006/picture">
+                <pic:pic xmlns:pic="http://schemas.openxmlformats.org/drawingml/2006/picture">
+                  <pic:nvPicPr>
+                    <pic:cNvPr id="606395566" name="Picture 1" descr="A qr code with a black and white background&#10;&#10;Description automatically generated"/>
+                    <pic:cNvPicPr/>
+                  </pic:nvPicPr>
+                  <pic:blipFill>
+                    <a:blip r:embed="rId14"/>
+                    <a:stretch>
+                      <a:fillRect/>
+                    </a:stretch>
+                  </pic:blipFill>
+                  <pic:spPr>
+                    <a:xfrm>
+                      <a:off x="0" y="0"/>
+                      <a:ext cx="872444" cy="863615"/>
+                    </a:xfrm>
+                    <a:prstGeom prst="rect">
+                      <a:avLst/>
+                    </a:prstGeom>
+                  </pic:spPr>
+                </pic:pic>
+              </a:graphicData>
+            </a:graphic>
+          </wp:inline>
+        </w:drawing>
+      </w:r>
+    </w:p>
+    <w:p/>
     <w:p/>
     <w:p/>
     <w:sectPr>
@@ -3400,6 +3469,17 @@
       </w:tblBorders>
     </w:tblPr>
   </w:style>
+  <w:style w:type="character" w:styleId="Hyperlink">
+    <w:name w:val="Hyperlink"/>
+    <w:basedOn w:val="DefaultParagraphFont"/>
+    <w:uiPriority w:val="99"/>
+    <w:unhideWhenUsed/>
+    <w:rsid w:val="00297381"/>
+    <w:rPr>
+      <w:color w:val="F49100" w:themeColor="hyperlink"/>
+      <w:u w:val="single"/>
+    </w:rPr>
+  </w:style>
 </w:styles>
 </file>
 

</xml_diff>

<commit_message>
Added section to Next Steps document for removal
</commit_message>
<xml_diff>
--- a/docassemble/CLAGuardianship/data/templates/petition_for_removal_of_guardian_next_steps.docx
+++ b/docassemble/CLAGuardianship/data/templates/petition_for_removal_of_guardian_next_steps.docx
@@ -1,6 +1,6 @@
 
 <file path=word/document.xml><?xml version="1.0" encoding="utf-8"?>
-<w:document xmlns:wpc="http://schemas.microsoft.com/office/word/2010/wordprocessingCanvas" xmlns:cx="http://schemas.microsoft.com/office/drawing/2014/chartex" xmlns:cx1="http://schemas.microsoft.com/office/drawing/2015/9/8/chartex" xmlns:cx2="http://schemas.microsoft.com/office/drawing/2015/10/21/chartex" xmlns:cx3="http://schemas.microsoft.com/office/drawing/2016/5/9/chartex" xmlns:cx4="http://schemas.microsoft.com/office/drawing/2016/5/10/chartex" xmlns:cx5="http://schemas.microsoft.com/office/drawing/2016/5/11/chartex" xmlns:cx6="http://schemas.microsoft.com/office/drawing/2016/5/12/chartex" xmlns:cx7="http://schemas.microsoft.com/office/drawing/2016/5/13/chartex" xmlns:cx8="http://schemas.microsoft.com/office/drawing/2016/5/14/chartex" xmlns:mc="http://schemas.openxmlformats.org/markup-compatibility/2006" xmlns:aink="http://schemas.microsoft.com/office/drawing/2016/ink" xmlns:am3d="http://schemas.microsoft.com/office/drawing/2017/model3d" xmlns:o="urn:schemas-microsoft-com:office:office" xmlns:oel="http://schemas.microsoft.com/office/2019/extlst" xmlns:r="http://schemas.openxmlformats.org/officeDocument/2006/relationships" xmlns:m="http://schemas.openxmlformats.org/officeDocument/2006/math" xmlns:v="urn:schemas-microsoft-com:vml" xmlns:wp14="http://schemas.microsoft.com/office/word/2010/wordprocessingDrawing" xmlns:wp="http://schemas.openxmlformats.org/drawingml/2006/wordprocessingDrawing" xmlns:w10="urn:schemas-microsoft-com:office:word" xmlns:w="http://schemas.openxmlformats.org/wordprocessingml/2006/main" xmlns:w14="http://schemas.microsoft.com/office/word/2010/wordml" xmlns:w15="http://schemas.microsoft.com/office/word/2012/wordml" xmlns:w16cex="http://schemas.microsoft.com/office/word/2018/wordml/cex" xmlns:w16cid="http://schemas.microsoft.com/office/word/2016/wordml/cid" xmlns:w16="http://schemas.microsoft.com/office/word/2018/wordml" xmlns:w16du="http://schemas.microsoft.com/office/word/2023/wordml/word16du" xmlns:w16sdtdh="http://schemas.microsoft.com/office/word/2020/wordml/sdtdatahash" xmlns:w16se="http://schemas.microsoft.com/office/word/2015/wordml/symex" xmlns:wpg="http://schemas.microsoft.com/office/word/2010/wordprocessingGroup" xmlns:wpi="http://schemas.microsoft.com/office/word/2010/wordprocessingInk" xmlns:wne="http://schemas.microsoft.com/office/word/2006/wordml" xmlns:wps="http://schemas.microsoft.com/office/word/2010/wordprocessingShape" mc:Ignorable="w14 w15 w16se w16cid w16 w16cex w16sdtdh w16du wp14">
+<w:document xmlns:wpc="http://schemas.microsoft.com/office/word/2010/wordprocessingCanvas" xmlns:cx="http://schemas.microsoft.com/office/drawing/2014/chartex" xmlns:cx1="http://schemas.microsoft.com/office/drawing/2015/9/8/chartex" xmlns:cx2="http://schemas.microsoft.com/office/drawing/2015/10/21/chartex" xmlns:cx3="http://schemas.microsoft.com/office/drawing/2016/5/9/chartex" xmlns:cx4="http://schemas.microsoft.com/office/drawing/2016/5/10/chartex" xmlns:cx5="http://schemas.microsoft.com/office/drawing/2016/5/11/chartex" xmlns:cx6="http://schemas.microsoft.com/office/drawing/2016/5/12/chartex" xmlns:cx7="http://schemas.microsoft.com/office/drawing/2016/5/13/chartex" xmlns:cx8="http://schemas.microsoft.com/office/drawing/2016/5/14/chartex" xmlns:mc="http://schemas.openxmlformats.org/markup-compatibility/2006" xmlns:aink="http://schemas.microsoft.com/office/drawing/2016/ink" xmlns:am3d="http://schemas.microsoft.com/office/drawing/2017/model3d" xmlns:o="urn:schemas-microsoft-com:office:office" xmlns:oel="http://schemas.microsoft.com/office/2019/extlst" xmlns:r="http://schemas.openxmlformats.org/officeDocument/2006/relationships" xmlns:m="http://schemas.openxmlformats.org/officeDocument/2006/math" xmlns:v="urn:schemas-microsoft-com:vml" xmlns:wp14="http://schemas.microsoft.com/office/word/2010/wordprocessingDrawing" xmlns:wp="http://schemas.openxmlformats.org/drawingml/2006/wordprocessingDrawing" xmlns:w10="urn:schemas-microsoft-com:office:word" xmlns:w="http://schemas.openxmlformats.org/wordprocessingml/2006/main" xmlns:w14="http://schemas.microsoft.com/office/word/2010/wordml" xmlns:w15="http://schemas.microsoft.com/office/word/2012/wordml" xmlns:w16cex="http://schemas.microsoft.com/office/word/2018/wordml/cex" xmlns:w16cid="http://schemas.microsoft.com/office/word/2016/wordml/cid" xmlns:w16="http://schemas.microsoft.com/office/word/2018/wordml" xmlns:w16du="http://schemas.microsoft.com/office/word/2023/wordml/word16du" xmlns:w16sdtdh="http://schemas.microsoft.com/office/word/2020/wordml/sdtdatahash" xmlns:w16sdtfl="http://schemas.microsoft.com/office/word/2024/wordml/sdtformatlock" xmlns:w16se="http://schemas.microsoft.com/office/word/2015/wordml/symex" xmlns:wpg="http://schemas.microsoft.com/office/word/2010/wordprocessingGroup" xmlns:wpi="http://schemas.microsoft.com/office/word/2010/wordprocessingInk" xmlns:wne="http://schemas.microsoft.com/office/word/2006/wordml" xmlns:wps="http://schemas.microsoft.com/office/word/2010/wordprocessingShape" mc:Ignorable="w14 w15 w16se w16cid w16 w16cex w16sdtdh w16sdtfl w16du wp14">
   <w:background w:color="FFFFFF"/>
   <w:body>
     <w:tbl>
@@ -585,10 +585,7 @@
     </w:p>
     <w:p>
       <w:r>
-        <w:t xml:space="preserve">The Notice will have a page called “Return of Service.” You complete this page after you give copies to everyone and explain how you gave each person a copy. This Return of </w:t>
-      </w:r>
-      <w:r>
-        <w:t>Service needs to be filed with the Court.</w:t>
+        <w:t>The Notice will have a page called “Return of Service.” You complete this page after you give copies to everyone and explain how you gave each person a copy. This Return of Service needs to be filed with the Court.</w:t>
       </w:r>
     </w:p>
     <w:p>
@@ -640,10 +637,7 @@
       <w:bookmarkEnd w:id="4"/>
       <w:bookmarkEnd w:id="5"/>
       <w:r>
-        <w:t xml:space="preserve">The judge can </w:t>
-      </w:r>
-      <w:r>
-        <w:t>do 2 things:</w:t>
+        <w:t>The judge can do 2 things:</w:t>
       </w:r>
     </w:p>
     <w:p>
@@ -692,13 +686,58 @@
         <w:keepNext/>
       </w:pPr>
       <w:r>
-        <w:t xml:space="preserve">Learn </w:t>
-      </w:r>
-      <w:proofErr w:type="gramStart"/>
-      <w:r>
-        <w:t>more</w:t>
-      </w:r>
-      <w:proofErr w:type="gramEnd"/>
+        <w:t>If I included a request for a temporary guardian, will the judge consider my request</w:t>
+      </w:r>
+      <w:r>
+        <w:t>?</w:t>
+      </w:r>
+    </w:p>
+    <w:p>
+      <w:r>
+        <w:t>It depends on the court</w:t>
+      </w:r>
+      <w:r>
+        <w:t>.</w:t>
+      </w:r>
+    </w:p>
+    <w:p>
+      <w:r>
+        <w:t xml:space="preserve">Some courts in Massachusetts may not accept a </w:t>
+      </w:r>
+      <w:r>
+        <w:t>petition to appoint a temporary guardian in a case to remove an already-existing guardian</w:t>
+      </w:r>
+      <w:r>
+        <w:t>.</w:t>
+      </w:r>
+    </w:p>
+    <w:p>
+      <w:r>
+        <w:t xml:space="preserve">You will need to contact the </w:t>
+      </w:r>
+      <w:r>
+        <w:t xml:space="preserve">{{ </w:t>
+      </w:r>
+      <w:proofErr w:type="spellStart"/>
+      <w:r>
+        <w:t>trial_court</w:t>
+      </w:r>
+      <w:proofErr w:type="spellEnd"/>
+      <w:r>
+        <w:t xml:space="preserve"> }}</w:t>
+      </w:r>
+      <w:r>
+        <w:t xml:space="preserve"> to confirm whether this applies to your case.</w:t>
+      </w:r>
+    </w:p>
+    <w:p>
+      <w:pPr>
+        <w:pStyle w:val="Heading2"/>
+        <w:keepNext/>
+      </w:pPr>
+      <w:r>
+        <w:t>Learn more</w:t>
+      </w:r>
     </w:p>
     <w:p>
       <w:r>
@@ -777,7 +816,7 @@
 </file>
 
 <file path=word/endnotes.xml><?xml version="1.0" encoding="utf-8"?>
-<w:endnotes xmlns:wpc="http://schemas.microsoft.com/office/word/2010/wordprocessingCanvas" xmlns:cx="http://schemas.microsoft.com/office/drawing/2014/chartex" xmlns:cx1="http://schemas.microsoft.com/office/drawing/2015/9/8/chartex" xmlns:cx2="http://schemas.microsoft.com/office/drawing/2015/10/21/chartex" xmlns:cx3="http://schemas.microsoft.com/office/drawing/2016/5/9/chartex" xmlns:cx4="http://schemas.microsoft.com/office/drawing/2016/5/10/chartex" xmlns:cx5="http://schemas.microsoft.com/office/drawing/2016/5/11/chartex" xmlns:cx6="http://schemas.microsoft.com/office/drawing/2016/5/12/chartex" xmlns:cx7="http://schemas.microsoft.com/office/drawing/2016/5/13/chartex" xmlns:cx8="http://schemas.microsoft.com/office/drawing/2016/5/14/chartex" xmlns:mc="http://schemas.openxmlformats.org/markup-compatibility/2006" xmlns:aink="http://schemas.microsoft.com/office/drawing/2016/ink" xmlns:am3d="http://schemas.microsoft.com/office/drawing/2017/model3d" xmlns:o="urn:schemas-microsoft-com:office:office" xmlns:oel="http://schemas.microsoft.com/office/2019/extlst" xmlns:r="http://schemas.openxmlformats.org/officeDocument/2006/relationships" xmlns:m="http://schemas.openxmlformats.org/officeDocument/2006/math" xmlns:v="urn:schemas-microsoft-com:vml" xmlns:wp14="http://schemas.microsoft.com/office/word/2010/wordprocessingDrawing" xmlns:wp="http://schemas.openxmlformats.org/drawingml/2006/wordprocessingDrawing" xmlns:w10="urn:schemas-microsoft-com:office:word" xmlns:w="http://schemas.openxmlformats.org/wordprocessingml/2006/main" xmlns:w14="http://schemas.microsoft.com/office/word/2010/wordml" xmlns:w15="http://schemas.microsoft.com/office/word/2012/wordml" xmlns:w16cex="http://schemas.microsoft.com/office/word/2018/wordml/cex" xmlns:w16cid="http://schemas.microsoft.com/office/word/2016/wordml/cid" xmlns:w16="http://schemas.microsoft.com/office/word/2018/wordml" xmlns:w16du="http://schemas.microsoft.com/office/word/2023/wordml/word16du" xmlns:w16sdtdh="http://schemas.microsoft.com/office/word/2020/wordml/sdtdatahash" xmlns:w16se="http://schemas.microsoft.com/office/word/2015/wordml/symex" xmlns:wpg="http://schemas.microsoft.com/office/word/2010/wordprocessingGroup" xmlns:wpi="http://schemas.microsoft.com/office/word/2010/wordprocessingInk" xmlns:wne="http://schemas.microsoft.com/office/word/2006/wordml" xmlns:wps="http://schemas.microsoft.com/office/word/2010/wordprocessingShape" mc:Ignorable="w14 w15 w16se w16cid w16 w16cex w16sdtdh w16du wp14">
+<w:endnotes xmlns:wpc="http://schemas.microsoft.com/office/word/2010/wordprocessingCanvas" xmlns:cx="http://schemas.microsoft.com/office/drawing/2014/chartex" xmlns:cx1="http://schemas.microsoft.com/office/drawing/2015/9/8/chartex" xmlns:cx2="http://schemas.microsoft.com/office/drawing/2015/10/21/chartex" xmlns:cx3="http://schemas.microsoft.com/office/drawing/2016/5/9/chartex" xmlns:cx4="http://schemas.microsoft.com/office/drawing/2016/5/10/chartex" xmlns:cx5="http://schemas.microsoft.com/office/drawing/2016/5/11/chartex" xmlns:cx6="http://schemas.microsoft.com/office/drawing/2016/5/12/chartex" xmlns:cx7="http://schemas.microsoft.com/office/drawing/2016/5/13/chartex" xmlns:cx8="http://schemas.microsoft.com/office/drawing/2016/5/14/chartex" xmlns:mc="http://schemas.openxmlformats.org/markup-compatibility/2006" xmlns:aink="http://schemas.microsoft.com/office/drawing/2016/ink" xmlns:am3d="http://schemas.microsoft.com/office/drawing/2017/model3d" xmlns:o="urn:schemas-microsoft-com:office:office" xmlns:oel="http://schemas.microsoft.com/office/2019/extlst" xmlns:r="http://schemas.openxmlformats.org/officeDocument/2006/relationships" xmlns:m="http://schemas.openxmlformats.org/officeDocument/2006/math" xmlns:v="urn:schemas-microsoft-com:vml" xmlns:wp14="http://schemas.microsoft.com/office/word/2010/wordprocessingDrawing" xmlns:wp="http://schemas.openxmlformats.org/drawingml/2006/wordprocessingDrawing" xmlns:w10="urn:schemas-microsoft-com:office:word" xmlns:w="http://schemas.openxmlformats.org/wordprocessingml/2006/main" xmlns:w14="http://schemas.microsoft.com/office/word/2010/wordml" xmlns:w15="http://schemas.microsoft.com/office/word/2012/wordml" xmlns:w16cex="http://schemas.microsoft.com/office/word/2018/wordml/cex" xmlns:w16cid="http://schemas.microsoft.com/office/word/2016/wordml/cid" xmlns:w16="http://schemas.microsoft.com/office/word/2018/wordml" xmlns:w16du="http://schemas.microsoft.com/office/word/2023/wordml/word16du" xmlns:w16sdtdh="http://schemas.microsoft.com/office/word/2020/wordml/sdtdatahash" xmlns:w16sdtfl="http://schemas.microsoft.com/office/word/2024/wordml/sdtformatlock" xmlns:w16se="http://schemas.microsoft.com/office/word/2015/wordml/symex" xmlns:wpg="http://schemas.microsoft.com/office/word/2010/wordprocessingGroup" xmlns:wpi="http://schemas.microsoft.com/office/word/2010/wordprocessingInk" xmlns:wne="http://schemas.microsoft.com/office/word/2006/wordml" xmlns:wps="http://schemas.microsoft.com/office/word/2010/wordprocessingShape" mc:Ignorable="w14 w15 w16se w16cid w16 w16cex w16sdtdh w16sdtfl w16du wp14">
   <w:endnote w:type="separator" w:id="-1">
     <w:p>
       <w:pPr>
@@ -802,7 +841,7 @@
 </file>
 
 <file path=word/footer1.xml><?xml version="1.0" encoding="utf-8"?>
-<w:ftr xmlns:wpc="http://schemas.microsoft.com/office/word/2010/wordprocessingCanvas" xmlns:cx="http://schemas.microsoft.com/office/drawing/2014/chartex" xmlns:cx1="http://schemas.microsoft.com/office/drawing/2015/9/8/chartex" xmlns:cx2="http://schemas.microsoft.com/office/drawing/2015/10/21/chartex" xmlns:cx3="http://schemas.microsoft.com/office/drawing/2016/5/9/chartex" xmlns:cx4="http://schemas.microsoft.com/office/drawing/2016/5/10/chartex" xmlns:cx5="http://schemas.microsoft.com/office/drawing/2016/5/11/chartex" xmlns:cx6="http://schemas.microsoft.com/office/drawing/2016/5/12/chartex" xmlns:cx7="http://schemas.microsoft.com/office/drawing/2016/5/13/chartex" xmlns:cx8="http://schemas.microsoft.com/office/drawing/2016/5/14/chartex" xmlns:mc="http://schemas.openxmlformats.org/markup-compatibility/2006" xmlns:aink="http://schemas.microsoft.com/office/drawing/2016/ink" xmlns:am3d="http://schemas.microsoft.com/office/drawing/2017/model3d" xmlns:o="urn:schemas-microsoft-com:office:office" xmlns:oel="http://schemas.microsoft.com/office/2019/extlst" xmlns:r="http://schemas.openxmlformats.org/officeDocument/2006/relationships" xmlns:m="http://schemas.openxmlformats.org/officeDocument/2006/math" xmlns:v="urn:schemas-microsoft-com:vml" xmlns:wp14="http://schemas.microsoft.com/office/word/2010/wordprocessingDrawing" xmlns:wp="http://schemas.openxmlformats.org/drawingml/2006/wordprocessingDrawing" xmlns:w10="urn:schemas-microsoft-com:office:word" xmlns:w="http://schemas.openxmlformats.org/wordprocessingml/2006/main" xmlns:w14="http://schemas.microsoft.com/office/word/2010/wordml" xmlns:w15="http://schemas.microsoft.com/office/word/2012/wordml" xmlns:w16cex="http://schemas.microsoft.com/office/word/2018/wordml/cex" xmlns:w16cid="http://schemas.microsoft.com/office/word/2016/wordml/cid" xmlns:w16="http://schemas.microsoft.com/office/word/2018/wordml" xmlns:w16du="http://schemas.microsoft.com/office/word/2023/wordml/word16du" xmlns:w16sdtdh="http://schemas.microsoft.com/office/word/2020/wordml/sdtdatahash" xmlns:w16se="http://schemas.microsoft.com/office/word/2015/wordml/symex" xmlns:wpg="http://schemas.microsoft.com/office/word/2010/wordprocessingGroup" xmlns:wpi="http://schemas.microsoft.com/office/word/2010/wordprocessingInk" xmlns:wne="http://schemas.microsoft.com/office/word/2006/wordml" xmlns:wps="http://schemas.microsoft.com/office/word/2010/wordprocessingShape" mc:Ignorable="w14 w15 w16se w16cid w16 w16cex w16sdtdh w16du wp14">
+<w:ftr xmlns:wpc="http://schemas.microsoft.com/office/word/2010/wordprocessingCanvas" xmlns:cx="http://schemas.microsoft.com/office/drawing/2014/chartex" xmlns:cx1="http://schemas.microsoft.com/office/drawing/2015/9/8/chartex" xmlns:cx2="http://schemas.microsoft.com/office/drawing/2015/10/21/chartex" xmlns:cx3="http://schemas.microsoft.com/office/drawing/2016/5/9/chartex" xmlns:cx4="http://schemas.microsoft.com/office/drawing/2016/5/10/chartex" xmlns:cx5="http://schemas.microsoft.com/office/drawing/2016/5/11/chartex" xmlns:cx6="http://schemas.microsoft.com/office/drawing/2016/5/12/chartex" xmlns:cx7="http://schemas.microsoft.com/office/drawing/2016/5/13/chartex" xmlns:cx8="http://schemas.microsoft.com/office/drawing/2016/5/14/chartex" xmlns:mc="http://schemas.openxmlformats.org/markup-compatibility/2006" xmlns:aink="http://schemas.microsoft.com/office/drawing/2016/ink" xmlns:am3d="http://schemas.microsoft.com/office/drawing/2017/model3d" xmlns:o="urn:schemas-microsoft-com:office:office" xmlns:oel="http://schemas.microsoft.com/office/2019/extlst" xmlns:r="http://schemas.openxmlformats.org/officeDocument/2006/relationships" xmlns:m="http://schemas.openxmlformats.org/officeDocument/2006/math" xmlns:v="urn:schemas-microsoft-com:vml" xmlns:wp14="http://schemas.microsoft.com/office/word/2010/wordprocessingDrawing" xmlns:wp="http://schemas.openxmlformats.org/drawingml/2006/wordprocessingDrawing" xmlns:w10="urn:schemas-microsoft-com:office:word" xmlns:w="http://schemas.openxmlformats.org/wordprocessingml/2006/main" xmlns:w14="http://schemas.microsoft.com/office/word/2010/wordml" xmlns:w15="http://schemas.microsoft.com/office/word/2012/wordml" xmlns:w16cex="http://schemas.microsoft.com/office/word/2018/wordml/cex" xmlns:w16cid="http://schemas.microsoft.com/office/word/2016/wordml/cid" xmlns:w16="http://schemas.microsoft.com/office/word/2018/wordml" xmlns:w16du="http://schemas.microsoft.com/office/word/2023/wordml/word16du" xmlns:w16sdtdh="http://schemas.microsoft.com/office/word/2020/wordml/sdtdatahash" xmlns:w16sdtfl="http://schemas.microsoft.com/office/word/2024/wordml/sdtformatlock" xmlns:w16se="http://schemas.microsoft.com/office/word/2015/wordml/symex" xmlns:wpg="http://schemas.microsoft.com/office/word/2010/wordprocessingGroup" xmlns:wpi="http://schemas.microsoft.com/office/word/2010/wordprocessingInk" xmlns:wne="http://schemas.microsoft.com/office/word/2006/wordml" xmlns:wps="http://schemas.microsoft.com/office/word/2010/wordprocessingShape" mc:Ignorable="w14 w15 w16se w16cid w16 w16cex w16sdtdh w16sdtfl w16du wp14">
   <w:p>
     <w:pPr>
       <w:pStyle w:val="Footer"/>
@@ -812,7 +851,7 @@
 </file>
 
 <file path=word/footer2.xml><?xml version="1.0" encoding="utf-8"?>
-<w:ftr xmlns:wpc="http://schemas.microsoft.com/office/word/2010/wordprocessingCanvas" xmlns:cx="http://schemas.microsoft.com/office/drawing/2014/chartex" xmlns:cx1="http://schemas.microsoft.com/office/drawing/2015/9/8/chartex" xmlns:cx2="http://schemas.microsoft.com/office/drawing/2015/10/21/chartex" xmlns:cx3="http://schemas.microsoft.com/office/drawing/2016/5/9/chartex" xmlns:cx4="http://schemas.microsoft.com/office/drawing/2016/5/10/chartex" xmlns:cx5="http://schemas.microsoft.com/office/drawing/2016/5/11/chartex" xmlns:cx6="http://schemas.microsoft.com/office/drawing/2016/5/12/chartex" xmlns:cx7="http://schemas.microsoft.com/office/drawing/2016/5/13/chartex" xmlns:cx8="http://schemas.microsoft.com/office/drawing/2016/5/14/chartex" xmlns:mc="http://schemas.openxmlformats.org/markup-compatibility/2006" xmlns:aink="http://schemas.microsoft.com/office/drawing/2016/ink" xmlns:am3d="http://schemas.microsoft.com/office/drawing/2017/model3d" xmlns:o="urn:schemas-microsoft-com:office:office" xmlns:oel="http://schemas.microsoft.com/office/2019/extlst" xmlns:r="http://schemas.openxmlformats.org/officeDocument/2006/relationships" xmlns:m="http://schemas.openxmlformats.org/officeDocument/2006/math" xmlns:v="urn:schemas-microsoft-com:vml" xmlns:wp14="http://schemas.microsoft.com/office/word/2010/wordprocessingDrawing" xmlns:wp="http://schemas.openxmlformats.org/drawingml/2006/wordprocessingDrawing" xmlns:w10="urn:schemas-microsoft-com:office:word" xmlns:w="http://schemas.openxmlformats.org/wordprocessingml/2006/main" xmlns:w14="http://schemas.microsoft.com/office/word/2010/wordml" xmlns:w15="http://schemas.microsoft.com/office/word/2012/wordml" xmlns:w16cex="http://schemas.microsoft.com/office/word/2018/wordml/cex" xmlns:w16cid="http://schemas.microsoft.com/office/word/2016/wordml/cid" xmlns:w16="http://schemas.microsoft.com/office/word/2018/wordml" xmlns:w16du="http://schemas.microsoft.com/office/word/2023/wordml/word16du" xmlns:w16sdtdh="http://schemas.microsoft.com/office/word/2020/wordml/sdtdatahash" xmlns:w16se="http://schemas.microsoft.com/office/word/2015/wordml/symex" xmlns:wpg="http://schemas.microsoft.com/office/word/2010/wordprocessingGroup" xmlns:wpi="http://schemas.microsoft.com/office/word/2010/wordprocessingInk" xmlns:wne="http://schemas.microsoft.com/office/word/2006/wordml" xmlns:wps="http://schemas.microsoft.com/office/word/2010/wordprocessingShape" mc:Ignorable="w14 w15 w16se w16cid w16 w16cex w16sdtdh w16du wp14">
+<w:ftr xmlns:wpc="http://schemas.microsoft.com/office/word/2010/wordprocessingCanvas" xmlns:cx="http://schemas.microsoft.com/office/drawing/2014/chartex" xmlns:cx1="http://schemas.microsoft.com/office/drawing/2015/9/8/chartex" xmlns:cx2="http://schemas.microsoft.com/office/drawing/2015/10/21/chartex" xmlns:cx3="http://schemas.microsoft.com/office/drawing/2016/5/9/chartex" xmlns:cx4="http://schemas.microsoft.com/office/drawing/2016/5/10/chartex" xmlns:cx5="http://schemas.microsoft.com/office/drawing/2016/5/11/chartex" xmlns:cx6="http://schemas.microsoft.com/office/drawing/2016/5/12/chartex" xmlns:cx7="http://schemas.microsoft.com/office/drawing/2016/5/13/chartex" xmlns:cx8="http://schemas.microsoft.com/office/drawing/2016/5/14/chartex" xmlns:mc="http://schemas.openxmlformats.org/markup-compatibility/2006" xmlns:aink="http://schemas.microsoft.com/office/drawing/2016/ink" xmlns:am3d="http://schemas.microsoft.com/office/drawing/2017/model3d" xmlns:o="urn:schemas-microsoft-com:office:office" xmlns:oel="http://schemas.microsoft.com/office/2019/extlst" xmlns:r="http://schemas.openxmlformats.org/officeDocument/2006/relationships" xmlns:m="http://schemas.openxmlformats.org/officeDocument/2006/math" xmlns:v="urn:schemas-microsoft-com:vml" xmlns:wp14="http://schemas.microsoft.com/office/word/2010/wordprocessingDrawing" xmlns:wp="http://schemas.openxmlformats.org/drawingml/2006/wordprocessingDrawing" xmlns:w10="urn:schemas-microsoft-com:office:word" xmlns:w="http://schemas.openxmlformats.org/wordprocessingml/2006/main" xmlns:w14="http://schemas.microsoft.com/office/word/2010/wordml" xmlns:w15="http://schemas.microsoft.com/office/word/2012/wordml" xmlns:w16cex="http://schemas.microsoft.com/office/word/2018/wordml/cex" xmlns:w16cid="http://schemas.microsoft.com/office/word/2016/wordml/cid" xmlns:w16="http://schemas.microsoft.com/office/word/2018/wordml" xmlns:w16du="http://schemas.microsoft.com/office/word/2023/wordml/word16du" xmlns:w16sdtdh="http://schemas.microsoft.com/office/word/2020/wordml/sdtdatahash" xmlns:w16sdtfl="http://schemas.microsoft.com/office/word/2024/wordml/sdtformatlock" xmlns:w16se="http://schemas.microsoft.com/office/word/2015/wordml/symex" xmlns:wpg="http://schemas.microsoft.com/office/word/2010/wordprocessingGroup" xmlns:wpi="http://schemas.microsoft.com/office/word/2010/wordprocessingInk" xmlns:wne="http://schemas.microsoft.com/office/word/2006/wordml" xmlns:wps="http://schemas.microsoft.com/office/word/2010/wordprocessingShape" mc:Ignorable="w14 w15 w16se w16cid w16 w16cex w16sdtdh w16sdtfl w16du wp14">
   <w:p>
     <w:pPr>
       <w:pStyle w:val="Footer"/>
@@ -822,7 +861,7 @@
 </file>
 
 <file path=word/footer3.xml><?xml version="1.0" encoding="utf-8"?>
-<w:ftr xmlns:wpc="http://schemas.microsoft.com/office/word/2010/wordprocessingCanvas" xmlns:cx="http://schemas.microsoft.com/office/drawing/2014/chartex" xmlns:cx1="http://schemas.microsoft.com/office/drawing/2015/9/8/chartex" xmlns:cx2="http://schemas.microsoft.com/office/drawing/2015/10/21/chartex" xmlns:cx3="http://schemas.microsoft.com/office/drawing/2016/5/9/chartex" xmlns:cx4="http://schemas.microsoft.com/office/drawing/2016/5/10/chartex" xmlns:cx5="http://schemas.microsoft.com/office/drawing/2016/5/11/chartex" xmlns:cx6="http://schemas.microsoft.com/office/drawing/2016/5/12/chartex" xmlns:cx7="http://schemas.microsoft.com/office/drawing/2016/5/13/chartex" xmlns:cx8="http://schemas.microsoft.com/office/drawing/2016/5/14/chartex" xmlns:mc="http://schemas.openxmlformats.org/markup-compatibility/2006" xmlns:aink="http://schemas.microsoft.com/office/drawing/2016/ink" xmlns:am3d="http://schemas.microsoft.com/office/drawing/2017/model3d" xmlns:o="urn:schemas-microsoft-com:office:office" xmlns:oel="http://schemas.microsoft.com/office/2019/extlst" xmlns:r="http://schemas.openxmlformats.org/officeDocument/2006/relationships" xmlns:m="http://schemas.openxmlformats.org/officeDocument/2006/math" xmlns:v="urn:schemas-microsoft-com:vml" xmlns:wp14="http://schemas.microsoft.com/office/word/2010/wordprocessingDrawing" xmlns:wp="http://schemas.openxmlformats.org/drawingml/2006/wordprocessingDrawing" xmlns:w10="urn:schemas-microsoft-com:office:word" xmlns:w="http://schemas.openxmlformats.org/wordprocessingml/2006/main" xmlns:w14="http://schemas.microsoft.com/office/word/2010/wordml" xmlns:w15="http://schemas.microsoft.com/office/word/2012/wordml" xmlns:w16cex="http://schemas.microsoft.com/office/word/2018/wordml/cex" xmlns:w16cid="http://schemas.microsoft.com/office/word/2016/wordml/cid" xmlns:w16="http://schemas.microsoft.com/office/word/2018/wordml" xmlns:w16du="http://schemas.microsoft.com/office/word/2023/wordml/word16du" xmlns:w16sdtdh="http://schemas.microsoft.com/office/word/2020/wordml/sdtdatahash" xmlns:w16se="http://schemas.microsoft.com/office/word/2015/wordml/symex" xmlns:wpg="http://schemas.microsoft.com/office/word/2010/wordprocessingGroup" xmlns:wpi="http://schemas.microsoft.com/office/word/2010/wordprocessingInk" xmlns:wne="http://schemas.microsoft.com/office/word/2006/wordml" xmlns:wps="http://schemas.microsoft.com/office/word/2010/wordprocessingShape" mc:Ignorable="w14 w15 w16se w16cid w16 w16cex w16sdtdh w16du wp14">
+<w:ftr xmlns:wpc="http://schemas.microsoft.com/office/word/2010/wordprocessingCanvas" xmlns:cx="http://schemas.microsoft.com/office/drawing/2014/chartex" xmlns:cx1="http://schemas.microsoft.com/office/drawing/2015/9/8/chartex" xmlns:cx2="http://schemas.microsoft.com/office/drawing/2015/10/21/chartex" xmlns:cx3="http://schemas.microsoft.com/office/drawing/2016/5/9/chartex" xmlns:cx4="http://schemas.microsoft.com/office/drawing/2016/5/10/chartex" xmlns:cx5="http://schemas.microsoft.com/office/drawing/2016/5/11/chartex" xmlns:cx6="http://schemas.microsoft.com/office/drawing/2016/5/12/chartex" xmlns:cx7="http://schemas.microsoft.com/office/drawing/2016/5/13/chartex" xmlns:cx8="http://schemas.microsoft.com/office/drawing/2016/5/14/chartex" xmlns:mc="http://schemas.openxmlformats.org/markup-compatibility/2006" xmlns:aink="http://schemas.microsoft.com/office/drawing/2016/ink" xmlns:am3d="http://schemas.microsoft.com/office/drawing/2017/model3d" xmlns:o="urn:schemas-microsoft-com:office:office" xmlns:oel="http://schemas.microsoft.com/office/2019/extlst" xmlns:r="http://schemas.openxmlformats.org/officeDocument/2006/relationships" xmlns:m="http://schemas.openxmlformats.org/officeDocument/2006/math" xmlns:v="urn:schemas-microsoft-com:vml" xmlns:wp14="http://schemas.microsoft.com/office/word/2010/wordprocessingDrawing" xmlns:wp="http://schemas.openxmlformats.org/drawingml/2006/wordprocessingDrawing" xmlns:w10="urn:schemas-microsoft-com:office:word" xmlns:w="http://schemas.openxmlformats.org/wordprocessingml/2006/main" xmlns:w14="http://schemas.microsoft.com/office/word/2010/wordml" xmlns:w15="http://schemas.microsoft.com/office/word/2012/wordml" xmlns:w16cex="http://schemas.microsoft.com/office/word/2018/wordml/cex" xmlns:w16cid="http://schemas.microsoft.com/office/word/2016/wordml/cid" xmlns:w16="http://schemas.microsoft.com/office/word/2018/wordml" xmlns:w16du="http://schemas.microsoft.com/office/word/2023/wordml/word16du" xmlns:w16sdtdh="http://schemas.microsoft.com/office/word/2020/wordml/sdtdatahash" xmlns:w16sdtfl="http://schemas.microsoft.com/office/word/2024/wordml/sdtformatlock" xmlns:w16se="http://schemas.microsoft.com/office/word/2015/wordml/symex" xmlns:wpg="http://schemas.microsoft.com/office/word/2010/wordprocessingGroup" xmlns:wpi="http://schemas.microsoft.com/office/word/2010/wordprocessingInk" xmlns:wne="http://schemas.microsoft.com/office/word/2006/wordml" xmlns:wps="http://schemas.microsoft.com/office/word/2010/wordprocessingShape" mc:Ignorable="w14 w15 w16se w16cid w16 w16cex w16sdtdh w16sdtfl w16du wp14">
   <w:p>
     <w:pPr>
       <w:pStyle w:val="Footer"/>
@@ -832,7 +871,7 @@
 </file>
 
 <file path=word/footnotes.xml><?xml version="1.0" encoding="utf-8"?>
-<w:footnotes xmlns:wpc="http://schemas.microsoft.com/office/word/2010/wordprocessingCanvas" xmlns:cx="http://schemas.microsoft.com/office/drawing/2014/chartex" xmlns:cx1="http://schemas.microsoft.com/office/drawing/2015/9/8/chartex" xmlns:cx2="http://schemas.microsoft.com/office/drawing/2015/10/21/chartex" xmlns:cx3="http://schemas.microsoft.com/office/drawing/2016/5/9/chartex" xmlns:cx4="http://schemas.microsoft.com/office/drawing/2016/5/10/chartex" xmlns:cx5="http://schemas.microsoft.com/office/drawing/2016/5/11/chartex" xmlns:cx6="http://schemas.microsoft.com/office/drawing/2016/5/12/chartex" xmlns:cx7="http://schemas.microsoft.com/office/drawing/2016/5/13/chartex" xmlns:cx8="http://schemas.microsoft.com/office/drawing/2016/5/14/chartex" xmlns:mc="http://schemas.openxmlformats.org/markup-compatibility/2006" xmlns:aink="http://schemas.microsoft.com/office/drawing/2016/ink" xmlns:am3d="http://schemas.microsoft.com/office/drawing/2017/model3d" xmlns:o="urn:schemas-microsoft-com:office:office" xmlns:oel="http://schemas.microsoft.com/office/2019/extlst" xmlns:r="http://schemas.openxmlformats.org/officeDocument/2006/relationships" xmlns:m="http://schemas.openxmlformats.org/officeDocument/2006/math" xmlns:v="urn:schemas-microsoft-com:vml" xmlns:wp14="http://schemas.microsoft.com/office/word/2010/wordprocessingDrawing" xmlns:wp="http://schemas.openxmlformats.org/drawingml/2006/wordprocessingDrawing" xmlns:w10="urn:schemas-microsoft-com:office:word" xmlns:w="http://schemas.openxmlformats.org/wordprocessingml/2006/main" xmlns:w14="http://schemas.microsoft.com/office/word/2010/wordml" xmlns:w15="http://schemas.microsoft.com/office/word/2012/wordml" xmlns:w16cex="http://schemas.microsoft.com/office/word/2018/wordml/cex" xmlns:w16cid="http://schemas.microsoft.com/office/word/2016/wordml/cid" xmlns:w16="http://schemas.microsoft.com/office/word/2018/wordml" xmlns:w16du="http://schemas.microsoft.com/office/word/2023/wordml/word16du" xmlns:w16sdtdh="http://schemas.microsoft.com/office/word/2020/wordml/sdtdatahash" xmlns:w16se="http://schemas.microsoft.com/office/word/2015/wordml/symex" xmlns:wpg="http://schemas.microsoft.com/office/word/2010/wordprocessingGroup" xmlns:wpi="http://schemas.microsoft.com/office/word/2010/wordprocessingInk" xmlns:wne="http://schemas.microsoft.com/office/word/2006/wordml" xmlns:wps="http://schemas.microsoft.com/office/word/2010/wordprocessingShape" mc:Ignorable="w14 w15 w16se w16cid w16 w16cex w16sdtdh w16du wp14">
+<w:footnotes xmlns:wpc="http://schemas.microsoft.com/office/word/2010/wordprocessingCanvas" xmlns:cx="http://schemas.microsoft.com/office/drawing/2014/chartex" xmlns:cx1="http://schemas.microsoft.com/office/drawing/2015/9/8/chartex" xmlns:cx2="http://schemas.microsoft.com/office/drawing/2015/10/21/chartex" xmlns:cx3="http://schemas.microsoft.com/office/drawing/2016/5/9/chartex" xmlns:cx4="http://schemas.microsoft.com/office/drawing/2016/5/10/chartex" xmlns:cx5="http://schemas.microsoft.com/office/drawing/2016/5/11/chartex" xmlns:cx6="http://schemas.microsoft.com/office/drawing/2016/5/12/chartex" xmlns:cx7="http://schemas.microsoft.com/office/drawing/2016/5/13/chartex" xmlns:cx8="http://schemas.microsoft.com/office/drawing/2016/5/14/chartex" xmlns:mc="http://schemas.openxmlformats.org/markup-compatibility/2006" xmlns:aink="http://schemas.microsoft.com/office/drawing/2016/ink" xmlns:am3d="http://schemas.microsoft.com/office/drawing/2017/model3d" xmlns:o="urn:schemas-microsoft-com:office:office" xmlns:oel="http://schemas.microsoft.com/office/2019/extlst" xmlns:r="http://schemas.openxmlformats.org/officeDocument/2006/relationships" xmlns:m="http://schemas.openxmlformats.org/officeDocument/2006/math" xmlns:v="urn:schemas-microsoft-com:vml" xmlns:wp14="http://schemas.microsoft.com/office/word/2010/wordprocessingDrawing" xmlns:wp="http://schemas.openxmlformats.org/drawingml/2006/wordprocessingDrawing" xmlns:w10="urn:schemas-microsoft-com:office:word" xmlns:w="http://schemas.openxmlformats.org/wordprocessingml/2006/main" xmlns:w14="http://schemas.microsoft.com/office/word/2010/wordml" xmlns:w15="http://schemas.microsoft.com/office/word/2012/wordml" xmlns:w16cex="http://schemas.microsoft.com/office/word/2018/wordml/cex" xmlns:w16cid="http://schemas.microsoft.com/office/word/2016/wordml/cid" xmlns:w16="http://schemas.microsoft.com/office/word/2018/wordml" xmlns:w16du="http://schemas.microsoft.com/office/word/2023/wordml/word16du" xmlns:w16sdtdh="http://schemas.microsoft.com/office/word/2020/wordml/sdtdatahash" xmlns:w16sdtfl="http://schemas.microsoft.com/office/word/2024/wordml/sdtformatlock" xmlns:w16se="http://schemas.microsoft.com/office/word/2015/wordml/symex" xmlns:wpg="http://schemas.microsoft.com/office/word/2010/wordprocessingGroup" xmlns:wpi="http://schemas.microsoft.com/office/word/2010/wordprocessingInk" xmlns:wne="http://schemas.microsoft.com/office/word/2006/wordml" xmlns:wps="http://schemas.microsoft.com/office/word/2010/wordprocessingShape" mc:Ignorable="w14 w15 w16se w16cid w16 w16cex w16sdtdh w16sdtfl w16du wp14">
   <w:footnote w:type="separator" w:id="-1">
     <w:p>
       <w:pPr>
@@ -857,7 +896,7 @@
 </file>
 
 <file path=word/header1.xml><?xml version="1.0" encoding="utf-8"?>
-<w:hdr xmlns:wpc="http://schemas.microsoft.com/office/word/2010/wordprocessingCanvas" xmlns:cx="http://schemas.microsoft.com/office/drawing/2014/chartex" xmlns:cx1="http://schemas.microsoft.com/office/drawing/2015/9/8/chartex" xmlns:cx2="http://schemas.microsoft.com/office/drawing/2015/10/21/chartex" xmlns:cx3="http://schemas.microsoft.com/office/drawing/2016/5/9/chartex" xmlns:cx4="http://schemas.microsoft.com/office/drawing/2016/5/10/chartex" xmlns:cx5="http://schemas.microsoft.com/office/drawing/2016/5/11/chartex" xmlns:cx6="http://schemas.microsoft.com/office/drawing/2016/5/12/chartex" xmlns:cx7="http://schemas.microsoft.com/office/drawing/2016/5/13/chartex" xmlns:cx8="http://schemas.microsoft.com/office/drawing/2016/5/14/chartex" xmlns:mc="http://schemas.openxmlformats.org/markup-compatibility/2006" xmlns:aink="http://schemas.microsoft.com/office/drawing/2016/ink" xmlns:am3d="http://schemas.microsoft.com/office/drawing/2017/model3d" xmlns:o="urn:schemas-microsoft-com:office:office" xmlns:oel="http://schemas.microsoft.com/office/2019/extlst" xmlns:r="http://schemas.openxmlformats.org/officeDocument/2006/relationships" xmlns:m="http://schemas.openxmlformats.org/officeDocument/2006/math" xmlns:v="urn:schemas-microsoft-com:vml" xmlns:wp14="http://schemas.microsoft.com/office/word/2010/wordprocessingDrawing" xmlns:wp="http://schemas.openxmlformats.org/drawingml/2006/wordprocessingDrawing" xmlns:w10="urn:schemas-microsoft-com:office:word" xmlns:w="http://schemas.openxmlformats.org/wordprocessingml/2006/main" xmlns:w14="http://schemas.microsoft.com/office/word/2010/wordml" xmlns:w15="http://schemas.microsoft.com/office/word/2012/wordml" xmlns:w16cex="http://schemas.microsoft.com/office/word/2018/wordml/cex" xmlns:w16cid="http://schemas.microsoft.com/office/word/2016/wordml/cid" xmlns:w16="http://schemas.microsoft.com/office/word/2018/wordml" xmlns:w16du="http://schemas.microsoft.com/office/word/2023/wordml/word16du" xmlns:w16sdtdh="http://schemas.microsoft.com/office/word/2020/wordml/sdtdatahash" xmlns:w16se="http://schemas.microsoft.com/office/word/2015/wordml/symex" xmlns:wpg="http://schemas.microsoft.com/office/word/2010/wordprocessingGroup" xmlns:wpi="http://schemas.microsoft.com/office/word/2010/wordprocessingInk" xmlns:wne="http://schemas.microsoft.com/office/word/2006/wordml" xmlns:wps="http://schemas.microsoft.com/office/word/2010/wordprocessingShape" mc:Ignorable="w14 w15 w16se w16cid w16 w16cex w16sdtdh w16du wp14">
+<w:hdr xmlns:wpc="http://schemas.microsoft.com/office/word/2010/wordprocessingCanvas" xmlns:cx="http://schemas.microsoft.com/office/drawing/2014/chartex" xmlns:cx1="http://schemas.microsoft.com/office/drawing/2015/9/8/chartex" xmlns:cx2="http://schemas.microsoft.com/office/drawing/2015/10/21/chartex" xmlns:cx3="http://schemas.microsoft.com/office/drawing/2016/5/9/chartex" xmlns:cx4="http://schemas.microsoft.com/office/drawing/2016/5/10/chartex" xmlns:cx5="http://schemas.microsoft.com/office/drawing/2016/5/11/chartex" xmlns:cx6="http://schemas.microsoft.com/office/drawing/2016/5/12/chartex" xmlns:cx7="http://schemas.microsoft.com/office/drawing/2016/5/13/chartex" xmlns:cx8="http://schemas.microsoft.com/office/drawing/2016/5/14/chartex" xmlns:mc="http://schemas.openxmlformats.org/markup-compatibility/2006" xmlns:aink="http://schemas.microsoft.com/office/drawing/2016/ink" xmlns:am3d="http://schemas.microsoft.com/office/drawing/2017/model3d" xmlns:o="urn:schemas-microsoft-com:office:office" xmlns:oel="http://schemas.microsoft.com/office/2019/extlst" xmlns:r="http://schemas.openxmlformats.org/officeDocument/2006/relationships" xmlns:m="http://schemas.openxmlformats.org/officeDocument/2006/math" xmlns:v="urn:schemas-microsoft-com:vml" xmlns:wp14="http://schemas.microsoft.com/office/word/2010/wordprocessingDrawing" xmlns:wp="http://schemas.openxmlformats.org/drawingml/2006/wordprocessingDrawing" xmlns:w10="urn:schemas-microsoft-com:office:word" xmlns:w="http://schemas.openxmlformats.org/wordprocessingml/2006/main" xmlns:w14="http://schemas.microsoft.com/office/word/2010/wordml" xmlns:w15="http://schemas.microsoft.com/office/word/2012/wordml" xmlns:w16cex="http://schemas.microsoft.com/office/word/2018/wordml/cex" xmlns:w16cid="http://schemas.microsoft.com/office/word/2016/wordml/cid" xmlns:w16="http://schemas.microsoft.com/office/word/2018/wordml" xmlns:w16du="http://schemas.microsoft.com/office/word/2023/wordml/word16du" xmlns:w16sdtdh="http://schemas.microsoft.com/office/word/2020/wordml/sdtdatahash" xmlns:w16sdtfl="http://schemas.microsoft.com/office/word/2024/wordml/sdtformatlock" xmlns:w16se="http://schemas.microsoft.com/office/word/2015/wordml/symex" xmlns:wpg="http://schemas.microsoft.com/office/word/2010/wordprocessingGroup" xmlns:wpi="http://schemas.microsoft.com/office/word/2010/wordprocessingInk" xmlns:wne="http://schemas.microsoft.com/office/word/2006/wordml" xmlns:wps="http://schemas.microsoft.com/office/word/2010/wordprocessingShape" mc:Ignorable="w14 w15 w16se w16cid w16 w16cex w16sdtdh w16sdtfl w16du wp14">
   <w:p>
     <w:pPr>
       <w:pStyle w:val="Header"/>
@@ -867,7 +906,7 @@
 </file>
 
 <file path=word/header2.xml><?xml version="1.0" encoding="utf-8"?>
-<w:hdr xmlns:wpc="http://schemas.microsoft.com/office/word/2010/wordprocessingCanvas" xmlns:cx="http://schemas.microsoft.com/office/drawing/2014/chartex" xmlns:cx1="http://schemas.microsoft.com/office/drawing/2015/9/8/chartex" xmlns:cx2="http://schemas.microsoft.com/office/drawing/2015/10/21/chartex" xmlns:cx3="http://schemas.microsoft.com/office/drawing/2016/5/9/chartex" xmlns:cx4="http://schemas.microsoft.com/office/drawing/2016/5/10/chartex" xmlns:cx5="http://schemas.microsoft.com/office/drawing/2016/5/11/chartex" xmlns:cx6="http://schemas.microsoft.com/office/drawing/2016/5/12/chartex" xmlns:cx7="http://schemas.microsoft.com/office/drawing/2016/5/13/chartex" xmlns:cx8="http://schemas.microsoft.com/office/drawing/2016/5/14/chartex" xmlns:mc="http://schemas.openxmlformats.org/markup-compatibility/2006" xmlns:aink="http://schemas.microsoft.com/office/drawing/2016/ink" xmlns:am3d="http://schemas.microsoft.com/office/drawing/2017/model3d" xmlns:o="urn:schemas-microsoft-com:office:office" xmlns:oel="http://schemas.microsoft.com/office/2019/extlst" xmlns:r="http://schemas.openxmlformats.org/officeDocument/2006/relationships" xmlns:m="http://schemas.openxmlformats.org/officeDocument/2006/math" xmlns:v="urn:schemas-microsoft-com:vml" xmlns:wp14="http://schemas.microsoft.com/office/word/2010/wordprocessingDrawing" xmlns:wp="http://schemas.openxmlformats.org/drawingml/2006/wordprocessingDrawing" xmlns:w10="urn:schemas-microsoft-com:office:word" xmlns:w="http://schemas.openxmlformats.org/wordprocessingml/2006/main" xmlns:w14="http://schemas.microsoft.com/office/word/2010/wordml" xmlns:w15="http://schemas.microsoft.com/office/word/2012/wordml" xmlns:w16cex="http://schemas.microsoft.com/office/word/2018/wordml/cex" xmlns:w16cid="http://schemas.microsoft.com/office/word/2016/wordml/cid" xmlns:w16="http://schemas.microsoft.com/office/word/2018/wordml" xmlns:w16du="http://schemas.microsoft.com/office/word/2023/wordml/word16du" xmlns:w16sdtdh="http://schemas.microsoft.com/office/word/2020/wordml/sdtdatahash" xmlns:w16se="http://schemas.microsoft.com/office/word/2015/wordml/symex" xmlns:wpg="http://schemas.microsoft.com/office/word/2010/wordprocessingGroup" xmlns:wpi="http://schemas.microsoft.com/office/word/2010/wordprocessingInk" xmlns:wne="http://schemas.microsoft.com/office/word/2006/wordml" xmlns:wps="http://schemas.microsoft.com/office/word/2010/wordprocessingShape" mc:Ignorable="w14 w15 w16se w16cid w16 w16cex w16sdtdh w16du wp14">
+<w:hdr xmlns:wpc="http://schemas.microsoft.com/office/word/2010/wordprocessingCanvas" xmlns:cx="http://schemas.microsoft.com/office/drawing/2014/chartex" xmlns:cx1="http://schemas.microsoft.com/office/drawing/2015/9/8/chartex" xmlns:cx2="http://schemas.microsoft.com/office/drawing/2015/10/21/chartex" xmlns:cx3="http://schemas.microsoft.com/office/drawing/2016/5/9/chartex" xmlns:cx4="http://schemas.microsoft.com/office/drawing/2016/5/10/chartex" xmlns:cx5="http://schemas.microsoft.com/office/drawing/2016/5/11/chartex" xmlns:cx6="http://schemas.microsoft.com/office/drawing/2016/5/12/chartex" xmlns:cx7="http://schemas.microsoft.com/office/drawing/2016/5/13/chartex" xmlns:cx8="http://schemas.microsoft.com/office/drawing/2016/5/14/chartex" xmlns:mc="http://schemas.openxmlformats.org/markup-compatibility/2006" xmlns:aink="http://schemas.microsoft.com/office/drawing/2016/ink" xmlns:am3d="http://schemas.microsoft.com/office/drawing/2017/model3d" xmlns:o="urn:schemas-microsoft-com:office:office" xmlns:oel="http://schemas.microsoft.com/office/2019/extlst" xmlns:r="http://schemas.openxmlformats.org/officeDocument/2006/relationships" xmlns:m="http://schemas.openxmlformats.org/officeDocument/2006/math" xmlns:v="urn:schemas-microsoft-com:vml" xmlns:wp14="http://schemas.microsoft.com/office/word/2010/wordprocessingDrawing" xmlns:wp="http://schemas.openxmlformats.org/drawingml/2006/wordprocessingDrawing" xmlns:w10="urn:schemas-microsoft-com:office:word" xmlns:w="http://schemas.openxmlformats.org/wordprocessingml/2006/main" xmlns:w14="http://schemas.microsoft.com/office/word/2010/wordml" xmlns:w15="http://schemas.microsoft.com/office/word/2012/wordml" xmlns:w16cex="http://schemas.microsoft.com/office/word/2018/wordml/cex" xmlns:w16cid="http://schemas.microsoft.com/office/word/2016/wordml/cid" xmlns:w16="http://schemas.microsoft.com/office/word/2018/wordml" xmlns:w16du="http://schemas.microsoft.com/office/word/2023/wordml/word16du" xmlns:w16sdtdh="http://schemas.microsoft.com/office/word/2020/wordml/sdtdatahash" xmlns:w16sdtfl="http://schemas.microsoft.com/office/word/2024/wordml/sdtformatlock" xmlns:w16se="http://schemas.microsoft.com/office/word/2015/wordml/symex" xmlns:wpg="http://schemas.microsoft.com/office/word/2010/wordprocessingGroup" xmlns:wpi="http://schemas.microsoft.com/office/word/2010/wordprocessingInk" xmlns:wne="http://schemas.microsoft.com/office/word/2006/wordml" xmlns:wps="http://schemas.microsoft.com/office/word/2010/wordprocessingShape" mc:Ignorable="w14 w15 w16se w16cid w16 w16cex w16sdtdh w16sdtfl w16du wp14">
   <w:p>
     <w:pPr>
       <w:pStyle w:val="Header"/>
@@ -877,7 +916,7 @@
 </file>
 
 <file path=word/header3.xml><?xml version="1.0" encoding="utf-8"?>
-<w:hdr xmlns:wpc="http://schemas.microsoft.com/office/word/2010/wordprocessingCanvas" xmlns:cx="http://schemas.microsoft.com/office/drawing/2014/chartex" xmlns:cx1="http://schemas.microsoft.com/office/drawing/2015/9/8/chartex" xmlns:cx2="http://schemas.microsoft.com/office/drawing/2015/10/21/chartex" xmlns:cx3="http://schemas.microsoft.com/office/drawing/2016/5/9/chartex" xmlns:cx4="http://schemas.microsoft.com/office/drawing/2016/5/10/chartex" xmlns:cx5="http://schemas.microsoft.com/office/drawing/2016/5/11/chartex" xmlns:cx6="http://schemas.microsoft.com/office/drawing/2016/5/12/chartex" xmlns:cx7="http://schemas.microsoft.com/office/drawing/2016/5/13/chartex" xmlns:cx8="http://schemas.microsoft.com/office/drawing/2016/5/14/chartex" xmlns:mc="http://schemas.openxmlformats.org/markup-compatibility/2006" xmlns:aink="http://schemas.microsoft.com/office/drawing/2016/ink" xmlns:am3d="http://schemas.microsoft.com/office/drawing/2017/model3d" xmlns:o="urn:schemas-microsoft-com:office:office" xmlns:oel="http://schemas.microsoft.com/office/2019/extlst" xmlns:r="http://schemas.openxmlformats.org/officeDocument/2006/relationships" xmlns:m="http://schemas.openxmlformats.org/officeDocument/2006/math" xmlns:v="urn:schemas-microsoft-com:vml" xmlns:wp14="http://schemas.microsoft.com/office/word/2010/wordprocessingDrawing" xmlns:wp="http://schemas.openxmlformats.org/drawingml/2006/wordprocessingDrawing" xmlns:w10="urn:schemas-microsoft-com:office:word" xmlns:w="http://schemas.openxmlformats.org/wordprocessingml/2006/main" xmlns:w14="http://schemas.microsoft.com/office/word/2010/wordml" xmlns:w15="http://schemas.microsoft.com/office/word/2012/wordml" xmlns:w16cex="http://schemas.microsoft.com/office/word/2018/wordml/cex" xmlns:w16cid="http://schemas.microsoft.com/office/word/2016/wordml/cid" xmlns:w16="http://schemas.microsoft.com/office/word/2018/wordml" xmlns:w16du="http://schemas.microsoft.com/office/word/2023/wordml/word16du" xmlns:w16sdtdh="http://schemas.microsoft.com/office/word/2020/wordml/sdtdatahash" xmlns:w16se="http://schemas.microsoft.com/office/word/2015/wordml/symex" xmlns:wpg="http://schemas.microsoft.com/office/word/2010/wordprocessingGroup" xmlns:wpi="http://schemas.microsoft.com/office/word/2010/wordprocessingInk" xmlns:wne="http://schemas.microsoft.com/office/word/2006/wordml" xmlns:wps="http://schemas.microsoft.com/office/word/2010/wordprocessingShape" mc:Ignorable="w14 w15 w16se w16cid w16 w16cex w16sdtdh w16du wp14">
+<w:hdr xmlns:wpc="http://schemas.microsoft.com/office/word/2010/wordprocessingCanvas" xmlns:cx="http://schemas.microsoft.com/office/drawing/2014/chartex" xmlns:cx1="http://schemas.microsoft.com/office/drawing/2015/9/8/chartex" xmlns:cx2="http://schemas.microsoft.com/office/drawing/2015/10/21/chartex" xmlns:cx3="http://schemas.microsoft.com/office/drawing/2016/5/9/chartex" xmlns:cx4="http://schemas.microsoft.com/office/drawing/2016/5/10/chartex" xmlns:cx5="http://schemas.microsoft.com/office/drawing/2016/5/11/chartex" xmlns:cx6="http://schemas.microsoft.com/office/drawing/2016/5/12/chartex" xmlns:cx7="http://schemas.microsoft.com/office/drawing/2016/5/13/chartex" xmlns:cx8="http://schemas.microsoft.com/office/drawing/2016/5/14/chartex" xmlns:mc="http://schemas.openxmlformats.org/markup-compatibility/2006" xmlns:aink="http://schemas.microsoft.com/office/drawing/2016/ink" xmlns:am3d="http://schemas.microsoft.com/office/drawing/2017/model3d" xmlns:o="urn:schemas-microsoft-com:office:office" xmlns:oel="http://schemas.microsoft.com/office/2019/extlst" xmlns:r="http://schemas.openxmlformats.org/officeDocument/2006/relationships" xmlns:m="http://schemas.openxmlformats.org/officeDocument/2006/math" xmlns:v="urn:schemas-microsoft-com:vml" xmlns:wp14="http://schemas.microsoft.com/office/word/2010/wordprocessingDrawing" xmlns:wp="http://schemas.openxmlformats.org/drawingml/2006/wordprocessingDrawing" xmlns:w10="urn:schemas-microsoft-com:office:word" xmlns:w="http://schemas.openxmlformats.org/wordprocessingml/2006/main" xmlns:w14="http://schemas.microsoft.com/office/word/2010/wordml" xmlns:w15="http://schemas.microsoft.com/office/word/2012/wordml" xmlns:w16cex="http://schemas.microsoft.com/office/word/2018/wordml/cex" xmlns:w16cid="http://schemas.microsoft.com/office/word/2016/wordml/cid" xmlns:w16="http://schemas.microsoft.com/office/word/2018/wordml" xmlns:w16du="http://schemas.microsoft.com/office/word/2023/wordml/word16du" xmlns:w16sdtdh="http://schemas.microsoft.com/office/word/2020/wordml/sdtdatahash" xmlns:w16sdtfl="http://schemas.microsoft.com/office/word/2024/wordml/sdtformatlock" xmlns:w16se="http://schemas.microsoft.com/office/word/2015/wordml/symex" xmlns:wpg="http://schemas.microsoft.com/office/word/2010/wordprocessingGroup" xmlns:wpi="http://schemas.microsoft.com/office/word/2010/wordprocessingInk" xmlns:wne="http://schemas.microsoft.com/office/word/2006/wordml" xmlns:wps="http://schemas.microsoft.com/office/word/2010/wordprocessingShape" mc:Ignorable="w14 w15 w16se w16cid w16 w16cex w16sdtdh w16sdtfl w16du wp14">
   <w:p>
     <w:pPr>
       <w:pStyle w:val="Header"/>
@@ -887,7 +926,7 @@
 </file>
 
 <file path=word/numbering.xml><?xml version="1.0" encoding="utf-8"?>
-<w:numbering xmlns:wpc="http://schemas.microsoft.com/office/word/2010/wordprocessingCanvas" xmlns:cx="http://schemas.microsoft.com/office/drawing/2014/chartex" xmlns:cx1="http://schemas.microsoft.com/office/drawing/2015/9/8/chartex" xmlns:cx2="http://schemas.microsoft.com/office/drawing/2015/10/21/chartex" xmlns:cx3="http://schemas.microsoft.com/office/drawing/2016/5/9/chartex" xmlns:cx4="http://schemas.microsoft.com/office/drawing/2016/5/10/chartex" xmlns:cx5="http://schemas.microsoft.com/office/drawing/2016/5/11/chartex" xmlns:cx6="http://schemas.microsoft.com/office/drawing/2016/5/12/chartex" xmlns:cx7="http://schemas.microsoft.com/office/drawing/2016/5/13/chartex" xmlns:cx8="http://schemas.microsoft.com/office/drawing/2016/5/14/chartex" xmlns:mc="http://schemas.openxmlformats.org/markup-compatibility/2006" xmlns:aink="http://schemas.microsoft.com/office/drawing/2016/ink" xmlns:am3d="http://schemas.microsoft.com/office/drawing/2017/model3d" xmlns:o="urn:schemas-microsoft-com:office:office" xmlns:oel="http://schemas.microsoft.com/office/2019/extlst" xmlns:r="http://schemas.openxmlformats.org/officeDocument/2006/relationships" xmlns:m="http://schemas.openxmlformats.org/officeDocument/2006/math" xmlns:v="urn:schemas-microsoft-com:vml" xmlns:wp14="http://schemas.microsoft.com/office/word/2010/wordprocessingDrawing" xmlns:wp="http://schemas.openxmlformats.org/drawingml/2006/wordprocessingDrawing" xmlns:w10="urn:schemas-microsoft-com:office:word" xmlns:w="http://schemas.openxmlformats.org/wordprocessingml/2006/main" xmlns:w14="http://schemas.microsoft.com/office/word/2010/wordml" xmlns:w15="http://schemas.microsoft.com/office/word/2012/wordml" xmlns:w16cex="http://schemas.microsoft.com/office/word/2018/wordml/cex" xmlns:w16cid="http://schemas.microsoft.com/office/word/2016/wordml/cid" xmlns:w16="http://schemas.microsoft.com/office/word/2018/wordml" xmlns:w16du="http://schemas.microsoft.com/office/word/2023/wordml/word16du" xmlns:w16sdtdh="http://schemas.microsoft.com/office/word/2020/wordml/sdtdatahash" xmlns:w16se="http://schemas.microsoft.com/office/word/2015/wordml/symex" xmlns:wpg="http://schemas.microsoft.com/office/word/2010/wordprocessingGroup" xmlns:wpi="http://schemas.microsoft.com/office/word/2010/wordprocessingInk" xmlns:wne="http://schemas.microsoft.com/office/word/2006/wordml" xmlns:wps="http://schemas.microsoft.com/office/word/2010/wordprocessingShape" mc:Ignorable="w14 w15 w16se w16cid w16 w16cex w16sdtdh w16du wp14">
+<w:numbering xmlns:wpc="http://schemas.microsoft.com/office/word/2010/wordprocessingCanvas" xmlns:cx="http://schemas.microsoft.com/office/drawing/2014/chartex" xmlns:cx1="http://schemas.microsoft.com/office/drawing/2015/9/8/chartex" xmlns:cx2="http://schemas.microsoft.com/office/drawing/2015/10/21/chartex" xmlns:cx3="http://schemas.microsoft.com/office/drawing/2016/5/9/chartex" xmlns:cx4="http://schemas.microsoft.com/office/drawing/2016/5/10/chartex" xmlns:cx5="http://schemas.microsoft.com/office/drawing/2016/5/11/chartex" xmlns:cx6="http://schemas.microsoft.com/office/drawing/2016/5/12/chartex" xmlns:cx7="http://schemas.microsoft.com/office/drawing/2016/5/13/chartex" xmlns:cx8="http://schemas.microsoft.com/office/drawing/2016/5/14/chartex" xmlns:mc="http://schemas.openxmlformats.org/markup-compatibility/2006" xmlns:aink="http://schemas.microsoft.com/office/drawing/2016/ink" xmlns:am3d="http://schemas.microsoft.com/office/drawing/2017/model3d" xmlns:o="urn:schemas-microsoft-com:office:office" xmlns:oel="http://schemas.microsoft.com/office/2019/extlst" xmlns:r="http://schemas.openxmlformats.org/officeDocument/2006/relationships" xmlns:m="http://schemas.openxmlformats.org/officeDocument/2006/math" xmlns:v="urn:schemas-microsoft-com:vml" xmlns:wp14="http://schemas.microsoft.com/office/word/2010/wordprocessingDrawing" xmlns:wp="http://schemas.openxmlformats.org/drawingml/2006/wordprocessingDrawing" xmlns:w10="urn:schemas-microsoft-com:office:word" xmlns:w="http://schemas.openxmlformats.org/wordprocessingml/2006/main" xmlns:w14="http://schemas.microsoft.com/office/word/2010/wordml" xmlns:w15="http://schemas.microsoft.com/office/word/2012/wordml" xmlns:w16cex="http://schemas.microsoft.com/office/word/2018/wordml/cex" xmlns:w16cid="http://schemas.microsoft.com/office/word/2016/wordml/cid" xmlns:w16="http://schemas.microsoft.com/office/word/2018/wordml" xmlns:w16du="http://schemas.microsoft.com/office/word/2023/wordml/word16du" xmlns:w16sdtdh="http://schemas.microsoft.com/office/word/2020/wordml/sdtdatahash" xmlns:w16sdtfl="http://schemas.microsoft.com/office/word/2024/wordml/sdtformatlock" xmlns:w16se="http://schemas.microsoft.com/office/word/2015/wordml/symex" xmlns:wpg="http://schemas.microsoft.com/office/word/2010/wordprocessingGroup" xmlns:wpi="http://schemas.microsoft.com/office/word/2010/wordprocessingInk" xmlns:wne="http://schemas.microsoft.com/office/word/2006/wordml" xmlns:wps="http://schemas.microsoft.com/office/word/2010/wordprocessingShape" mc:Ignorable="w14 w15 w16se w16cid w16 w16cex w16sdtdh w16sdtfl w16du wp14">
   <w:abstractNum w:abstractNumId="0" w15:restartNumberingAfterBreak="0">
     <w:nsid w:val="09425DE4"/>
     <w:multiLevelType w:val="multilevel"/>
@@ -2181,7 +2220,7 @@
 </file>
 
 <file path=word/styles.xml><?xml version="1.0" encoding="utf-8"?>
-<w:styles xmlns:mc="http://schemas.openxmlformats.org/markup-compatibility/2006" xmlns:r="http://schemas.openxmlformats.org/officeDocument/2006/relationships" xmlns:w="http://schemas.openxmlformats.org/wordprocessingml/2006/main" xmlns:w14="http://schemas.microsoft.com/office/word/2010/wordml" xmlns:w15="http://schemas.microsoft.com/office/word/2012/wordml" xmlns:w16cex="http://schemas.microsoft.com/office/word/2018/wordml/cex" xmlns:w16cid="http://schemas.microsoft.com/office/word/2016/wordml/cid" xmlns:w16="http://schemas.microsoft.com/office/word/2018/wordml" xmlns:w16du="http://schemas.microsoft.com/office/word/2023/wordml/word16du" xmlns:w16sdtdh="http://schemas.microsoft.com/office/word/2020/wordml/sdtdatahash" xmlns:w16se="http://schemas.microsoft.com/office/word/2015/wordml/symex" mc:Ignorable="w14 w15 w16se w16cid w16 w16cex w16sdtdh w16du">
+<w:styles xmlns:mc="http://schemas.openxmlformats.org/markup-compatibility/2006" xmlns:r="http://schemas.openxmlformats.org/officeDocument/2006/relationships" xmlns:w="http://schemas.openxmlformats.org/wordprocessingml/2006/main" xmlns:w14="http://schemas.microsoft.com/office/word/2010/wordml" xmlns:w15="http://schemas.microsoft.com/office/word/2012/wordml" xmlns:w16cex="http://schemas.microsoft.com/office/word/2018/wordml/cex" xmlns:w16cid="http://schemas.microsoft.com/office/word/2016/wordml/cid" xmlns:w16="http://schemas.microsoft.com/office/word/2018/wordml" xmlns:w16du="http://schemas.microsoft.com/office/word/2023/wordml/word16du" xmlns:w16sdtdh="http://schemas.microsoft.com/office/word/2020/wordml/sdtdatahash" xmlns:w16sdtfl="http://schemas.microsoft.com/office/word/2024/wordml/sdtformatlock" xmlns:w16se="http://schemas.microsoft.com/office/word/2015/wordml/symex" mc:Ignorable="w14 w15 w16se w16cid w16 w16cex w16sdtdh w16sdtfl w16du">
   <w:docDefaults>
     <w:rPrDefault>
       <w:rPr>

</xml_diff>

<commit_message>
Added missing period; edited Return of Service item
</commit_message>
<xml_diff>
--- a/docassemble/CLAGuardianship/data/templates/petition_for_removal_of_guardian_next_steps.docx
+++ b/docassemble/CLAGuardianship/data/templates/petition_for_removal_of_guardian_next_steps.docx
@@ -209,7 +209,7 @@
             <w14:bevel/>
           </w14:textOutline>
         </w:rPr>
-        <w:t xml:space="preserve">the guardian(s), minor child if they are over 14, or their attorneys. </w:t>
+        <w:t xml:space="preserve">the guardian(s), minor child </w:t>
       </w:r>
       <w:r>
         <w:rPr>
@@ -219,7 +219,7 @@
             <w14:bevel/>
           </w14:textOutline>
         </w:rPr>
-        <w:t>{{</w:t>
+        <w:t>(</w:t>
       </w:r>
       <w:r>
         <w:rPr>
@@ -229,7 +229,7 @@
             <w14:bevel/>
           </w14:textOutline>
         </w:rPr>
-        <w:t xml:space="preserve"> showifdef('other_parties[0]') </w:t>
+        <w:t>if they are over 14</w:t>
       </w:r>
       <w:r>
         <w:rPr>
@@ -239,7 +239,7 @@
             <w14:bevel/>
           </w14:textOutline>
         </w:rPr>
-        <w:t>}}</w:t>
+        <w:t>)</w:t>
       </w:r>
       <w:r>
         <w:rPr>
@@ -249,7 +249,7 @@
             <w14:bevel/>
           </w14:textOutline>
         </w:rPr>
-        <w:t>.</w:t>
+        <w:t>, or their attorneys.</w:t>
       </w:r>
     </w:p>
     <w:p>
@@ -280,7 +280,19 @@
             <w14:bevel/>
           </w14:textOutline>
         </w:rPr>
-        <w:t>Complete and file the Return of Service</w:t>
+        <w:t>Complete the Return of Service</w:t>
+      </w:r>
+      <w:r>
+        <w:rPr>
+          <w:b/>
+          <w:bCs/>
+          <w14:textOutline w14:w="9525" w14:cap="rnd" w14:cmpd="sng" w14:algn="ctr">
+            <w14:noFill/>
+            <w14:prstDash w14:val="solid"/>
+            <w14:bevel/>
+          </w14:textOutline>
+        </w:rPr>
+        <w:t xml:space="preserve"> and file it with the {{ trial_court }}.</w:t>
       </w:r>
     </w:p>
     <w:p>
@@ -686,18 +698,12 @@
         <w:keepNext/>
       </w:pPr>
       <w:r>
-        <w:t>If I included a request for a temporary guardian, will the judge consider my request</w:t>
-      </w:r>
-      <w:r>
-        <w:t>?</w:t>
+        <w:t>If I included a request for a temporary guardian, will the judge consider my request?</w:t>
       </w:r>
     </w:p>
     <w:p>
       <w:r>
-        <w:t>It depends on the court</w:t>
-      </w:r>
-      <w:r>
-        <w:t>.</w:t>
+        <w:t>It depends on the court.</w:t>
       </w:r>
     </w:p>
     <w:p>
@@ -713,21 +719,7 @@
     </w:p>
     <w:p>
       <w:r>
-        <w:t xml:space="preserve">You will need to contact the </w:t>
-      </w:r>
-      <w:r>
-        <w:t xml:space="preserve">{{ </w:t>
-      </w:r>
-      <w:proofErr w:type="spellStart"/>
-      <w:r>
-        <w:t>trial_court</w:t>
-      </w:r>
-      <w:proofErr w:type="spellEnd"/>
-      <w:r>
-        <w:t xml:space="preserve"> }}</w:t>
-      </w:r>
-      <w:r>
-        <w:t xml:space="preserve"> to confirm whether this applies to your case.</w:t>
+        <w:t>You will need to contact the {{ trial_court }} to confirm whether this applies to your case.</w:t>
       </w:r>
     </w:p>
     <w:p>

</xml_diff>